<commit_message>
Added HelloWorldApp for Week1b
</commit_message>
<xml_diff>
--- a/ConsigliereRobertGitTutorial-05-31-2019.docx
+++ b/ConsigliereRobertGitTutorial-05-31-2019.docx
@@ -485,19 +485,8 @@
           <w:sz w:val="24"/>
           <w:szCs w:val="24"/>
         </w:rPr>
-        <w:t xml:space="preserve">$ git </w:t>
-      </w:r>
-      <w:proofErr w:type="gramStart"/>
-      <w:r>
-        <w:rPr>
-          <w:rFonts w:ascii="Times New Roman" w:hAnsi="Times New Roman" w:cs="Times New Roman"/>
-          <w:i/>
-          <w:sz w:val="24"/>
-          <w:szCs w:val="24"/>
-        </w:rPr>
-        <w:t>commit</w:t>
-      </w:r>
-      <w:proofErr w:type="gramEnd"/>
+        <w:t>$ git commit</w:t>
+      </w:r>
     </w:p>
     <w:p>
       <w:pPr>
@@ -2836,7 +2825,664 @@
           <w:sz w:val="24"/>
           <w:szCs w:val="24"/>
         </w:rPr>
-        <w:t>Tells others about all of the changes that you’ve pushed to a specific branch in a Git repository.</w:t>
+        <w:t xml:space="preserve">Tells others about </w:t>
+      </w:r>
+      <w:proofErr w:type="gramStart"/>
+      <w:r>
+        <w:rPr>
+          <w:rFonts w:ascii="Times New Roman" w:hAnsi="Times New Roman" w:cs="Times New Roman"/>
+          <w:sz w:val="24"/>
+          <w:szCs w:val="24"/>
+        </w:rPr>
+        <w:t>all of</w:t>
+      </w:r>
+      <w:proofErr w:type="gramEnd"/>
+      <w:r>
+        <w:rPr>
+          <w:rFonts w:ascii="Times New Roman" w:hAnsi="Times New Roman" w:cs="Times New Roman"/>
+          <w:sz w:val="24"/>
+          <w:szCs w:val="24"/>
+        </w:rPr>
+        <w:t xml:space="preserve"> the changes that you’ve pushed to a specific branch in a Git repository.</w:t>
+      </w:r>
+    </w:p>
+    <w:p>
+      <w:pPr>
+        <w:pStyle w:val="ListParagraph"/>
+        <w:ind w:left="1440"/>
+        <w:jc w:val="both"/>
+        <w:rPr>
+          <w:rFonts w:ascii="Times New Roman" w:hAnsi="Times New Roman" w:cs="Times New Roman"/>
+          <w:sz w:val="24"/>
+          <w:szCs w:val="24"/>
+        </w:rPr>
+      </w:pPr>
+    </w:p>
+    <w:p>
+      <w:pPr>
+        <w:jc w:val="both"/>
+        <w:rPr>
+          <w:rFonts w:ascii="Times New Roman" w:hAnsi="Times New Roman" w:cs="Times New Roman"/>
+          <w:b/>
+          <w:sz w:val="36"/>
+          <w:szCs w:val="24"/>
+        </w:rPr>
+      </w:pPr>
+      <w:r>
+        <w:rPr>
+          <w:rFonts w:ascii="Times New Roman" w:hAnsi="Times New Roman" w:cs="Times New Roman"/>
+          <w:b/>
+          <w:sz w:val="36"/>
+          <w:szCs w:val="24"/>
+        </w:rPr>
+        <w:t xml:space="preserve">Part </w:t>
+      </w:r>
+      <w:r>
+        <w:rPr>
+          <w:rFonts w:ascii="Times New Roman" w:hAnsi="Times New Roman" w:cs="Times New Roman"/>
+          <w:b/>
+          <w:sz w:val="36"/>
+          <w:szCs w:val="24"/>
+        </w:rPr>
+        <w:t>7</w:t>
+      </w:r>
+      <w:r>
+        <w:rPr>
+          <w:rFonts w:ascii="Times New Roman" w:hAnsi="Times New Roman" w:cs="Times New Roman"/>
+          <w:b/>
+          <w:sz w:val="36"/>
+          <w:szCs w:val="24"/>
+        </w:rPr>
+        <w:t>:</w:t>
+      </w:r>
+    </w:p>
+    <w:p>
+      <w:pPr>
+        <w:jc w:val="both"/>
+        <w:rPr>
+          <w:rFonts w:ascii="Times New Roman" w:hAnsi="Times New Roman" w:cs="Times New Roman"/>
+          <w:b/>
+          <w:bCs/>
+          <w:sz w:val="24"/>
+          <w:szCs w:val="24"/>
+        </w:rPr>
+      </w:pPr>
+      <w:r>
+        <w:rPr>
+          <w:rFonts w:ascii="Times New Roman" w:hAnsi="Times New Roman" w:cs="Times New Roman"/>
+          <w:b/>
+          <w:bCs/>
+          <w:sz w:val="24"/>
+          <w:szCs w:val="24"/>
+        </w:rPr>
+        <w:t>Task:</w:t>
+      </w:r>
+    </w:p>
+    <w:p>
+      <w:pPr>
+        <w:jc w:val="both"/>
+        <w:rPr>
+          <w:rFonts w:ascii="Times New Roman" w:hAnsi="Times New Roman" w:cs="Times New Roman"/>
+          <w:sz w:val="24"/>
+          <w:szCs w:val="24"/>
+        </w:rPr>
+      </w:pPr>
+      <w:r>
+        <w:rPr>
+          <w:rFonts w:ascii="Times New Roman" w:hAnsi="Times New Roman" w:cs="Times New Roman"/>
+          <w:sz w:val="24"/>
+          <w:szCs w:val="24"/>
+        </w:rPr>
+        <w:t>Modify README.md file within the repository located at:</w:t>
+      </w:r>
+    </w:p>
+    <w:p>
+      <w:pPr>
+        <w:jc w:val="both"/>
+        <w:rPr>
+          <w:rFonts w:ascii="Times New Roman" w:hAnsi="Times New Roman" w:cs="Times New Roman"/>
+          <w:sz w:val="24"/>
+          <w:szCs w:val="24"/>
+        </w:rPr>
+      </w:pPr>
+      <w:hyperlink r:id="rId6" w:history="1">
+        <w:r>
+          <w:rPr>
+            <w:rStyle w:val="Hyperlink"/>
+            <w:rFonts w:ascii="Times New Roman" w:hAnsi="Times New Roman" w:cs="Times New Roman"/>
+            <w:sz w:val="24"/>
+            <w:szCs w:val="24"/>
+          </w:rPr>
+          <w:t>https://github.com/paceuniversity/courses</w:t>
+        </w:r>
+      </w:hyperlink>
+    </w:p>
+    <w:p>
+      <w:pPr>
+        <w:jc w:val="both"/>
+        <w:rPr>
+          <w:rFonts w:ascii="Times New Roman" w:hAnsi="Times New Roman" w:cs="Times New Roman"/>
+          <w:b/>
+          <w:bCs/>
+          <w:sz w:val="24"/>
+          <w:szCs w:val="24"/>
+        </w:rPr>
+      </w:pPr>
+      <w:r>
+        <w:rPr>
+          <w:rFonts w:ascii="Times New Roman" w:hAnsi="Times New Roman" w:cs="Times New Roman"/>
+          <w:b/>
+          <w:bCs/>
+          <w:sz w:val="24"/>
+          <w:szCs w:val="24"/>
+        </w:rPr>
+        <w:t>Steps:</w:t>
+      </w:r>
+    </w:p>
+    <w:p>
+      <w:pPr>
+        <w:pStyle w:val="ListParagraph"/>
+        <w:numPr>
+          <w:ilvl w:val="0"/>
+          <w:numId w:val="3"/>
+        </w:numPr>
+        <w:jc w:val="both"/>
+        <w:rPr>
+          <w:rFonts w:ascii="Times New Roman" w:hAnsi="Times New Roman" w:cs="Times New Roman"/>
+          <w:sz w:val="24"/>
+          <w:szCs w:val="24"/>
+        </w:rPr>
+      </w:pPr>
+      <w:r>
+        <w:rPr>
+          <w:rFonts w:ascii="Times New Roman" w:hAnsi="Times New Roman" w:cs="Times New Roman"/>
+          <w:sz w:val="24"/>
+          <w:szCs w:val="24"/>
+        </w:rPr>
+        <w:t xml:space="preserve">$ git clone </w:t>
+      </w:r>
+      <w:hyperlink r:id="rId7" w:history="1">
+        <w:r>
+          <w:rPr>
+            <w:rStyle w:val="Hyperlink"/>
+            <w:rFonts w:ascii="Times New Roman" w:hAnsi="Times New Roman" w:cs="Times New Roman"/>
+            <w:sz w:val="24"/>
+            <w:szCs w:val="24"/>
+          </w:rPr>
+          <w:t>https://github.com/paceuniversity/courses.git</w:t>
+        </w:r>
+      </w:hyperlink>
+    </w:p>
+    <w:p>
+      <w:pPr>
+        <w:pStyle w:val="ListParagraph"/>
+        <w:numPr>
+          <w:ilvl w:val="0"/>
+          <w:numId w:val="3"/>
+        </w:numPr>
+        <w:jc w:val="both"/>
+        <w:rPr>
+          <w:rFonts w:ascii="Times New Roman" w:hAnsi="Times New Roman" w:cs="Times New Roman"/>
+          <w:sz w:val="24"/>
+          <w:szCs w:val="24"/>
+        </w:rPr>
+      </w:pPr>
+      <w:r>
+        <w:rPr>
+          <w:rFonts w:ascii="Times New Roman" w:hAnsi="Times New Roman" w:cs="Times New Roman"/>
+          <w:sz w:val="24"/>
+          <w:szCs w:val="24"/>
+        </w:rPr>
+        <w:t>$ cd ~/Desktop/</w:t>
+      </w:r>
+      <w:proofErr w:type="spellStart"/>
+      <w:r>
+        <w:rPr>
+          <w:rFonts w:ascii="Times New Roman" w:hAnsi="Times New Roman" w:cs="Times New Roman"/>
+          <w:sz w:val="24"/>
+          <w:szCs w:val="24"/>
+        </w:rPr>
+        <w:t>github</w:t>
+      </w:r>
+      <w:proofErr w:type="spellEnd"/>
+      <w:r>
+        <w:rPr>
+          <w:rFonts w:ascii="Times New Roman" w:hAnsi="Times New Roman" w:cs="Times New Roman"/>
+          <w:sz w:val="24"/>
+          <w:szCs w:val="24"/>
+        </w:rPr>
+        <w:t>/courses</w:t>
+      </w:r>
+    </w:p>
+    <w:p>
+      <w:pPr>
+        <w:pStyle w:val="ListParagraph"/>
+        <w:numPr>
+          <w:ilvl w:val="0"/>
+          <w:numId w:val="3"/>
+        </w:numPr>
+        <w:jc w:val="both"/>
+        <w:rPr>
+          <w:rFonts w:ascii="Times New Roman" w:hAnsi="Times New Roman" w:cs="Times New Roman"/>
+          <w:sz w:val="24"/>
+          <w:szCs w:val="24"/>
+        </w:rPr>
+      </w:pPr>
+      <w:r>
+        <w:rPr>
+          <w:rFonts w:ascii="Times New Roman" w:hAnsi="Times New Roman" w:cs="Times New Roman"/>
+          <w:sz w:val="24"/>
+          <w:szCs w:val="24"/>
+        </w:rPr>
+        <w:t>$ echo Consigliere, Robert June 1, 2019 3:11pm &gt;&gt; README.md</w:t>
+      </w:r>
+    </w:p>
+    <w:p>
+      <w:pPr>
+        <w:pStyle w:val="ListParagraph"/>
+        <w:numPr>
+          <w:ilvl w:val="0"/>
+          <w:numId w:val="3"/>
+        </w:numPr>
+        <w:jc w:val="both"/>
+        <w:rPr>
+          <w:rFonts w:ascii="Times New Roman" w:hAnsi="Times New Roman" w:cs="Times New Roman"/>
+          <w:sz w:val="24"/>
+          <w:szCs w:val="24"/>
+        </w:rPr>
+      </w:pPr>
+      <w:r>
+        <w:rPr>
+          <w:rFonts w:ascii="Times New Roman" w:hAnsi="Times New Roman" w:cs="Times New Roman"/>
+          <w:sz w:val="24"/>
+          <w:szCs w:val="24"/>
+        </w:rPr>
+        <w:t>$ git status</w:t>
+      </w:r>
+    </w:p>
+    <w:p>
+      <w:pPr>
+        <w:pStyle w:val="ListParagraph"/>
+        <w:numPr>
+          <w:ilvl w:val="0"/>
+          <w:numId w:val="3"/>
+        </w:numPr>
+        <w:jc w:val="both"/>
+        <w:rPr>
+          <w:rFonts w:ascii="Times New Roman" w:hAnsi="Times New Roman" w:cs="Times New Roman"/>
+          <w:sz w:val="24"/>
+          <w:szCs w:val="24"/>
+        </w:rPr>
+      </w:pPr>
+      <w:r>
+        <w:rPr>
+          <w:rFonts w:ascii="Times New Roman" w:hAnsi="Times New Roman" w:cs="Times New Roman"/>
+          <w:sz w:val="24"/>
+          <w:szCs w:val="24"/>
+        </w:rPr>
+        <w:t>$ git add README.md</w:t>
+      </w:r>
+    </w:p>
+    <w:p>
+      <w:pPr>
+        <w:pStyle w:val="ListParagraph"/>
+        <w:numPr>
+          <w:ilvl w:val="0"/>
+          <w:numId w:val="3"/>
+        </w:numPr>
+        <w:jc w:val="both"/>
+        <w:rPr>
+          <w:rFonts w:ascii="Times New Roman" w:hAnsi="Times New Roman" w:cs="Times New Roman"/>
+          <w:sz w:val="24"/>
+          <w:szCs w:val="24"/>
+        </w:rPr>
+      </w:pPr>
+      <w:r>
+        <w:rPr>
+          <w:rFonts w:ascii="Times New Roman" w:hAnsi="Times New Roman" w:cs="Times New Roman"/>
+          <w:sz w:val="24"/>
+          <w:szCs w:val="24"/>
+        </w:rPr>
+        <w:lastRenderedPageBreak/>
+        <w:t>$ git commit -m "Modified README.md which should now display my name, date, and time"</w:t>
+      </w:r>
+    </w:p>
+    <w:p>
+      <w:pPr>
+        <w:pStyle w:val="ListParagraph"/>
+        <w:numPr>
+          <w:ilvl w:val="0"/>
+          <w:numId w:val="3"/>
+        </w:numPr>
+        <w:jc w:val="both"/>
+        <w:rPr>
+          <w:rFonts w:ascii="Times New Roman" w:hAnsi="Times New Roman" w:cs="Times New Roman"/>
+          <w:sz w:val="24"/>
+          <w:szCs w:val="24"/>
+        </w:rPr>
+      </w:pPr>
+      <w:r>
+        <w:rPr>
+          <w:rFonts w:ascii="Times New Roman" w:hAnsi="Times New Roman" w:cs="Times New Roman"/>
+          <w:sz w:val="24"/>
+          <w:szCs w:val="24"/>
+        </w:rPr>
+        <w:t>$ git status</w:t>
+      </w:r>
+    </w:p>
+    <w:p>
+      <w:pPr>
+        <w:jc w:val="both"/>
+        <w:rPr>
+          <w:rFonts w:ascii="Times New Roman" w:hAnsi="Times New Roman" w:cs="Times New Roman"/>
+          <w:sz w:val="24"/>
+          <w:szCs w:val="24"/>
+        </w:rPr>
+      </w:pPr>
+    </w:p>
+    <w:p>
+      <w:pPr>
+        <w:jc w:val="both"/>
+        <w:rPr>
+          <w:rFonts w:ascii="Times New Roman" w:hAnsi="Times New Roman" w:cs="Times New Roman"/>
+          <w:sz w:val="24"/>
+          <w:szCs w:val="24"/>
+        </w:rPr>
+      </w:pPr>
+      <w:r>
+        <w:rPr>
+          <w:rFonts w:ascii="Times New Roman" w:hAnsi="Times New Roman" w:cs="Times New Roman"/>
+          <w:sz w:val="24"/>
+          <w:szCs w:val="24"/>
+        </w:rPr>
+        <w:t>Modify README.md file within the repository located at:</w:t>
+      </w:r>
+    </w:p>
+    <w:p>
+      <w:pPr>
+        <w:jc w:val="both"/>
+        <w:rPr>
+          <w:rFonts w:ascii="Times New Roman" w:hAnsi="Times New Roman" w:cs="Times New Roman"/>
+          <w:sz w:val="24"/>
+          <w:szCs w:val="24"/>
+        </w:rPr>
+      </w:pPr>
+      <w:hyperlink r:id="rId8" w:history="1">
+        <w:r>
+          <w:rPr>
+            <w:rStyle w:val="Hyperlink"/>
+            <w:rFonts w:ascii="Times New Roman" w:hAnsi="Times New Roman" w:cs="Times New Roman"/>
+            <w:sz w:val="24"/>
+            <w:szCs w:val="24"/>
+          </w:rPr>
+          <w:t>https://github.com/paceuniversity/courses</w:t>
+        </w:r>
+      </w:hyperlink>
+    </w:p>
+    <w:p>
+      <w:pPr>
+        <w:jc w:val="both"/>
+        <w:rPr>
+          <w:rFonts w:ascii="Times New Roman" w:hAnsi="Times New Roman" w:cs="Times New Roman"/>
+          <w:b/>
+          <w:bCs/>
+          <w:sz w:val="24"/>
+          <w:szCs w:val="24"/>
+        </w:rPr>
+      </w:pPr>
+      <w:r>
+        <w:rPr>
+          <w:rFonts w:ascii="Times New Roman" w:hAnsi="Times New Roman" w:cs="Times New Roman"/>
+          <w:b/>
+          <w:bCs/>
+          <w:sz w:val="24"/>
+          <w:szCs w:val="24"/>
+        </w:rPr>
+        <w:t>Steps:</w:t>
+      </w:r>
+    </w:p>
+    <w:p>
+      <w:pPr>
+        <w:pStyle w:val="ListParagraph"/>
+        <w:numPr>
+          <w:ilvl w:val="0"/>
+          <w:numId w:val="4"/>
+        </w:numPr>
+        <w:jc w:val="both"/>
+        <w:rPr>
+          <w:rFonts w:ascii="Times New Roman" w:hAnsi="Times New Roman" w:cs="Times New Roman"/>
+          <w:sz w:val="24"/>
+          <w:szCs w:val="24"/>
+        </w:rPr>
+      </w:pPr>
+      <w:r>
+        <w:rPr>
+          <w:rFonts w:ascii="Times New Roman" w:hAnsi="Times New Roman" w:cs="Times New Roman"/>
+          <w:sz w:val="24"/>
+          <w:szCs w:val="24"/>
+        </w:rPr>
+        <w:t xml:space="preserve">$ git clone </w:t>
+      </w:r>
+      <w:hyperlink r:id="rId9" w:history="1">
+        <w:r>
+          <w:rPr>
+            <w:rStyle w:val="Hyperlink"/>
+            <w:rFonts w:ascii="Times New Roman" w:hAnsi="Times New Roman" w:cs="Times New Roman"/>
+            <w:sz w:val="24"/>
+            <w:szCs w:val="24"/>
+          </w:rPr>
+          <w:t>https://github.com/paceuniversity/courses.git</w:t>
+        </w:r>
+      </w:hyperlink>
+    </w:p>
+    <w:p>
+      <w:pPr>
+        <w:pStyle w:val="ListParagraph"/>
+        <w:numPr>
+          <w:ilvl w:val="0"/>
+          <w:numId w:val="4"/>
+        </w:numPr>
+        <w:jc w:val="both"/>
+        <w:rPr>
+          <w:rFonts w:ascii="Times New Roman" w:hAnsi="Times New Roman" w:cs="Times New Roman"/>
+          <w:sz w:val="24"/>
+          <w:szCs w:val="24"/>
+        </w:rPr>
+      </w:pPr>
+      <w:r>
+        <w:rPr>
+          <w:rFonts w:ascii="Times New Roman" w:hAnsi="Times New Roman" w:cs="Times New Roman"/>
+          <w:sz w:val="24"/>
+          <w:szCs w:val="24"/>
+        </w:rPr>
+        <w:t>$ cd ~/Desktop/</w:t>
+      </w:r>
+      <w:proofErr w:type="spellStart"/>
+      <w:r>
+        <w:rPr>
+          <w:rFonts w:ascii="Times New Roman" w:hAnsi="Times New Roman" w:cs="Times New Roman"/>
+          <w:sz w:val="24"/>
+          <w:szCs w:val="24"/>
+        </w:rPr>
+        <w:t>github</w:t>
+      </w:r>
+      <w:proofErr w:type="spellEnd"/>
+      <w:r>
+        <w:rPr>
+          <w:rFonts w:ascii="Times New Roman" w:hAnsi="Times New Roman" w:cs="Times New Roman"/>
+          <w:sz w:val="24"/>
+          <w:szCs w:val="24"/>
+        </w:rPr>
+        <w:t>/courses</w:t>
+      </w:r>
+    </w:p>
+    <w:p>
+      <w:pPr>
+        <w:pStyle w:val="ListParagraph"/>
+        <w:numPr>
+          <w:ilvl w:val="0"/>
+          <w:numId w:val="4"/>
+        </w:numPr>
+        <w:jc w:val="both"/>
+        <w:rPr>
+          <w:rFonts w:ascii="Times New Roman" w:hAnsi="Times New Roman" w:cs="Times New Roman"/>
+          <w:sz w:val="24"/>
+          <w:szCs w:val="24"/>
+        </w:rPr>
+      </w:pPr>
+      <w:r>
+        <w:rPr>
+          <w:rFonts w:ascii="Times New Roman" w:hAnsi="Times New Roman" w:cs="Times New Roman"/>
+          <w:sz w:val="24"/>
+          <w:szCs w:val="24"/>
+        </w:rPr>
+        <w:t>$ git checkout -b revert-39-patch-2</w:t>
+      </w:r>
+    </w:p>
+    <w:p>
+      <w:pPr>
+        <w:pStyle w:val="ListParagraph"/>
+        <w:numPr>
+          <w:ilvl w:val="0"/>
+          <w:numId w:val="4"/>
+        </w:numPr>
+        <w:jc w:val="both"/>
+        <w:rPr>
+          <w:rFonts w:ascii="Times New Roman" w:hAnsi="Times New Roman" w:cs="Times New Roman"/>
+          <w:sz w:val="24"/>
+          <w:szCs w:val="24"/>
+        </w:rPr>
+      </w:pPr>
+      <w:r>
+        <w:rPr>
+          <w:rFonts w:ascii="Times New Roman" w:hAnsi="Times New Roman" w:cs="Times New Roman"/>
+          <w:sz w:val="24"/>
+          <w:szCs w:val="24"/>
+        </w:rPr>
+        <w:t>$ echo Consigliere, Robert June 1, 2019 3:11pm &gt;&gt; README.md</w:t>
+      </w:r>
+    </w:p>
+    <w:p>
+      <w:pPr>
+        <w:pStyle w:val="ListParagraph"/>
+        <w:numPr>
+          <w:ilvl w:val="0"/>
+          <w:numId w:val="4"/>
+        </w:numPr>
+        <w:jc w:val="both"/>
+        <w:rPr>
+          <w:rFonts w:ascii="Times New Roman" w:hAnsi="Times New Roman" w:cs="Times New Roman"/>
+          <w:sz w:val="24"/>
+          <w:szCs w:val="24"/>
+        </w:rPr>
+      </w:pPr>
+      <w:r>
+        <w:rPr>
+          <w:rFonts w:ascii="Times New Roman" w:hAnsi="Times New Roman" w:cs="Times New Roman"/>
+          <w:sz w:val="24"/>
+          <w:szCs w:val="24"/>
+        </w:rPr>
+        <w:t>$ git status</w:t>
+      </w:r>
+    </w:p>
+    <w:p>
+      <w:pPr>
+        <w:pStyle w:val="ListParagraph"/>
+        <w:numPr>
+          <w:ilvl w:val="0"/>
+          <w:numId w:val="4"/>
+        </w:numPr>
+        <w:jc w:val="both"/>
+        <w:rPr>
+          <w:rFonts w:ascii="Times New Roman" w:hAnsi="Times New Roman" w:cs="Times New Roman"/>
+          <w:sz w:val="24"/>
+          <w:szCs w:val="24"/>
+        </w:rPr>
+      </w:pPr>
+      <w:r>
+        <w:rPr>
+          <w:rFonts w:ascii="Times New Roman" w:hAnsi="Times New Roman" w:cs="Times New Roman"/>
+          <w:sz w:val="24"/>
+          <w:szCs w:val="24"/>
+        </w:rPr>
+        <w:t>$ git add README.md</w:t>
+      </w:r>
+    </w:p>
+    <w:p>
+      <w:pPr>
+        <w:pStyle w:val="ListParagraph"/>
+        <w:numPr>
+          <w:ilvl w:val="0"/>
+          <w:numId w:val="4"/>
+        </w:numPr>
+        <w:jc w:val="both"/>
+        <w:rPr>
+          <w:rFonts w:ascii="Times New Roman" w:hAnsi="Times New Roman" w:cs="Times New Roman"/>
+          <w:sz w:val="24"/>
+          <w:szCs w:val="24"/>
+        </w:rPr>
+      </w:pPr>
+      <w:r>
+        <w:rPr>
+          <w:rFonts w:ascii="Times New Roman" w:hAnsi="Times New Roman" w:cs="Times New Roman"/>
+          <w:sz w:val="24"/>
+          <w:szCs w:val="24"/>
+        </w:rPr>
+        <w:t>$ git commit -m "Modified README.md which should now display my name, date, and time"</w:t>
+      </w:r>
+    </w:p>
+    <w:p>
+      <w:pPr>
+        <w:pStyle w:val="ListParagraph"/>
+        <w:numPr>
+          <w:ilvl w:val="0"/>
+          <w:numId w:val="4"/>
+        </w:numPr>
+        <w:jc w:val="both"/>
+        <w:rPr>
+          <w:rFonts w:ascii="Times New Roman" w:hAnsi="Times New Roman" w:cs="Times New Roman"/>
+          <w:sz w:val="24"/>
+          <w:szCs w:val="24"/>
+        </w:rPr>
+      </w:pPr>
+      <w:r>
+        <w:rPr>
+          <w:rFonts w:ascii="Times New Roman" w:hAnsi="Times New Roman" w:cs="Times New Roman"/>
+          <w:sz w:val="24"/>
+          <w:szCs w:val="24"/>
+        </w:rPr>
+        <w:t>git push -u origin revert-39-patch-2</w:t>
+      </w:r>
+    </w:p>
+    <w:p>
+      <w:pPr>
+        <w:jc w:val="both"/>
+        <w:rPr>
+          <w:rFonts w:ascii="Times New Roman" w:hAnsi="Times New Roman" w:cs="Times New Roman"/>
+          <w:sz w:val="24"/>
+          <w:szCs w:val="24"/>
+        </w:rPr>
+      </w:pPr>
+    </w:p>
+    <w:p>
+      <w:pPr>
+        <w:autoSpaceDE w:val="0"/>
+        <w:autoSpaceDN w:val="0"/>
+        <w:adjustRightInd w:val="0"/>
+        <w:spacing w:after="0" w:line="240" w:lineRule="auto"/>
+        <w:rPr>
+          <w:rFonts w:ascii="Lucida Console" w:hAnsi="Lucida Console" w:cs="Lucida Console"/>
+          <w:sz w:val="18"/>
+          <w:szCs w:val="18"/>
+        </w:rPr>
+      </w:pPr>
+      <w:r>
+        <w:rPr>
+          <w:rFonts w:ascii="Lucida Console" w:hAnsi="Lucida Console" w:cs="Lucida Console"/>
+          <w:sz w:val="18"/>
+          <w:szCs w:val="18"/>
+        </w:rPr>
+        <w:t xml:space="preserve"> </w:t>
       </w:r>
       <w:bookmarkStart w:id="0" w:name="_GoBack"/>
       <w:bookmarkEnd w:id="0"/>
@@ -3088,11 +3734,195 @@
       </w:rPr>
     </w:lvl>
   </w:abstractNum>
+  <w:abstractNum w:abstractNumId="2" w15:restartNumberingAfterBreak="0">
+    <w:nsid w:val="48A05759"/>
+    <w:multiLevelType w:val="hybridMultilevel"/>
+    <w:tmpl w:val="EAAC48D6"/>
+    <w:lvl w:ilvl="0" w:tplc="0409000F">
+      <w:start w:val="1"/>
+      <w:numFmt w:val="decimal"/>
+      <w:lvlText w:val="%1."/>
+      <w:lvlJc w:val="left"/>
+      <w:pPr>
+        <w:ind w:left="720" w:hanging="360"/>
+      </w:pPr>
+      <w:rPr>
+        <w:rFonts w:hint="default"/>
+      </w:rPr>
+    </w:lvl>
+    <w:lvl w:ilvl="1" w:tplc="04090019" w:tentative="1">
+      <w:start w:val="1"/>
+      <w:numFmt w:val="lowerLetter"/>
+      <w:lvlText w:val="%2."/>
+      <w:lvlJc w:val="left"/>
+      <w:pPr>
+        <w:ind w:left="1440" w:hanging="360"/>
+      </w:pPr>
+    </w:lvl>
+    <w:lvl w:ilvl="2" w:tplc="0409001B" w:tentative="1">
+      <w:start w:val="1"/>
+      <w:numFmt w:val="lowerRoman"/>
+      <w:lvlText w:val="%3."/>
+      <w:lvlJc w:val="right"/>
+      <w:pPr>
+        <w:ind w:left="2160" w:hanging="180"/>
+      </w:pPr>
+    </w:lvl>
+    <w:lvl w:ilvl="3" w:tplc="0409000F" w:tentative="1">
+      <w:start w:val="1"/>
+      <w:numFmt w:val="decimal"/>
+      <w:lvlText w:val="%4."/>
+      <w:lvlJc w:val="left"/>
+      <w:pPr>
+        <w:ind w:left="2880" w:hanging="360"/>
+      </w:pPr>
+    </w:lvl>
+    <w:lvl w:ilvl="4" w:tplc="04090019" w:tentative="1">
+      <w:start w:val="1"/>
+      <w:numFmt w:val="lowerLetter"/>
+      <w:lvlText w:val="%5."/>
+      <w:lvlJc w:val="left"/>
+      <w:pPr>
+        <w:ind w:left="3600" w:hanging="360"/>
+      </w:pPr>
+    </w:lvl>
+    <w:lvl w:ilvl="5" w:tplc="0409001B" w:tentative="1">
+      <w:start w:val="1"/>
+      <w:numFmt w:val="lowerRoman"/>
+      <w:lvlText w:val="%6."/>
+      <w:lvlJc w:val="right"/>
+      <w:pPr>
+        <w:ind w:left="4320" w:hanging="180"/>
+      </w:pPr>
+    </w:lvl>
+    <w:lvl w:ilvl="6" w:tplc="0409000F" w:tentative="1">
+      <w:start w:val="1"/>
+      <w:numFmt w:val="decimal"/>
+      <w:lvlText w:val="%7."/>
+      <w:lvlJc w:val="left"/>
+      <w:pPr>
+        <w:ind w:left="5040" w:hanging="360"/>
+      </w:pPr>
+    </w:lvl>
+    <w:lvl w:ilvl="7" w:tplc="04090019" w:tentative="1">
+      <w:start w:val="1"/>
+      <w:numFmt w:val="lowerLetter"/>
+      <w:lvlText w:val="%8."/>
+      <w:lvlJc w:val="left"/>
+      <w:pPr>
+        <w:ind w:left="5760" w:hanging="360"/>
+      </w:pPr>
+    </w:lvl>
+    <w:lvl w:ilvl="8" w:tplc="0409001B" w:tentative="1">
+      <w:start w:val="1"/>
+      <w:numFmt w:val="lowerRoman"/>
+      <w:lvlText w:val="%9."/>
+      <w:lvlJc w:val="right"/>
+      <w:pPr>
+        <w:ind w:left="6480" w:hanging="180"/>
+      </w:pPr>
+    </w:lvl>
+  </w:abstractNum>
+  <w:abstractNum w:abstractNumId="3" w15:restartNumberingAfterBreak="0">
+    <w:nsid w:val="55F26991"/>
+    <w:multiLevelType w:val="hybridMultilevel"/>
+    <w:tmpl w:val="EAAC48D6"/>
+    <w:lvl w:ilvl="0" w:tplc="0409000F">
+      <w:start w:val="1"/>
+      <w:numFmt w:val="decimal"/>
+      <w:lvlText w:val="%1."/>
+      <w:lvlJc w:val="left"/>
+      <w:pPr>
+        <w:ind w:left="720" w:hanging="360"/>
+      </w:pPr>
+      <w:rPr>
+        <w:rFonts w:hint="default"/>
+      </w:rPr>
+    </w:lvl>
+    <w:lvl w:ilvl="1" w:tplc="04090019" w:tentative="1">
+      <w:start w:val="1"/>
+      <w:numFmt w:val="lowerLetter"/>
+      <w:lvlText w:val="%2."/>
+      <w:lvlJc w:val="left"/>
+      <w:pPr>
+        <w:ind w:left="1440" w:hanging="360"/>
+      </w:pPr>
+    </w:lvl>
+    <w:lvl w:ilvl="2" w:tplc="0409001B" w:tentative="1">
+      <w:start w:val="1"/>
+      <w:numFmt w:val="lowerRoman"/>
+      <w:lvlText w:val="%3."/>
+      <w:lvlJc w:val="right"/>
+      <w:pPr>
+        <w:ind w:left="2160" w:hanging="180"/>
+      </w:pPr>
+    </w:lvl>
+    <w:lvl w:ilvl="3" w:tplc="0409000F" w:tentative="1">
+      <w:start w:val="1"/>
+      <w:numFmt w:val="decimal"/>
+      <w:lvlText w:val="%4."/>
+      <w:lvlJc w:val="left"/>
+      <w:pPr>
+        <w:ind w:left="2880" w:hanging="360"/>
+      </w:pPr>
+    </w:lvl>
+    <w:lvl w:ilvl="4" w:tplc="04090019" w:tentative="1">
+      <w:start w:val="1"/>
+      <w:numFmt w:val="lowerLetter"/>
+      <w:lvlText w:val="%5."/>
+      <w:lvlJc w:val="left"/>
+      <w:pPr>
+        <w:ind w:left="3600" w:hanging="360"/>
+      </w:pPr>
+    </w:lvl>
+    <w:lvl w:ilvl="5" w:tplc="0409001B" w:tentative="1">
+      <w:start w:val="1"/>
+      <w:numFmt w:val="lowerRoman"/>
+      <w:lvlText w:val="%6."/>
+      <w:lvlJc w:val="right"/>
+      <w:pPr>
+        <w:ind w:left="4320" w:hanging="180"/>
+      </w:pPr>
+    </w:lvl>
+    <w:lvl w:ilvl="6" w:tplc="0409000F" w:tentative="1">
+      <w:start w:val="1"/>
+      <w:numFmt w:val="decimal"/>
+      <w:lvlText w:val="%7."/>
+      <w:lvlJc w:val="left"/>
+      <w:pPr>
+        <w:ind w:left="5040" w:hanging="360"/>
+      </w:pPr>
+    </w:lvl>
+    <w:lvl w:ilvl="7" w:tplc="04090019" w:tentative="1">
+      <w:start w:val="1"/>
+      <w:numFmt w:val="lowerLetter"/>
+      <w:lvlText w:val="%8."/>
+      <w:lvlJc w:val="left"/>
+      <w:pPr>
+        <w:ind w:left="5760" w:hanging="360"/>
+      </w:pPr>
+    </w:lvl>
+    <w:lvl w:ilvl="8" w:tplc="0409001B" w:tentative="1">
+      <w:start w:val="1"/>
+      <w:numFmt w:val="lowerRoman"/>
+      <w:lvlText w:val="%9."/>
+      <w:lvlJc w:val="right"/>
+      <w:pPr>
+        <w:ind w:left="6480" w:hanging="180"/>
+      </w:pPr>
+    </w:lvl>
+  </w:abstractNum>
   <w:num w:numId="1">
     <w:abstractNumId w:val="0"/>
   </w:num>
   <w:num w:numId="2">
     <w:abstractNumId w:val="1"/>
+  </w:num>
+  <w:num w:numId="3">
+    <w:abstractNumId w:val="2"/>
+  </w:num>
+  <w:num w:numId="4">
+    <w:abstractNumId w:val="3"/>
   </w:num>
 </w:numbering>
 </file>
@@ -3538,6 +4368,29 @@
       <w:contextualSpacing/>
     </w:pPr>
   </w:style>
+  <w:style w:type="character" w:styleId="Hyperlink">
+    <w:name w:val="Hyperlink"/>
+    <w:basedOn w:val="DefaultParagraphFont"/>
+    <w:uiPriority w:val="99"/>
+    <w:unhideWhenUsed/>
+    <w:rsid w:val="00BE0D83"/>
+    <w:rPr>
+      <w:color w:val="0563C1" w:themeColor="hyperlink"/>
+      <w:u w:val="single"/>
+    </w:rPr>
+  </w:style>
+  <w:style w:type="character" w:styleId="UnresolvedMention">
+    <w:name w:val="Unresolved Mention"/>
+    <w:basedOn w:val="DefaultParagraphFont"/>
+    <w:uiPriority w:val="99"/>
+    <w:semiHidden/>
+    <w:unhideWhenUsed/>
+    <w:rsid w:val="00BE0D83"/>
+    <w:rPr>
+      <w:color w:val="605E5C"/>
+      <w:shd w:val="clear" w:color="auto" w:fill="E1DFDD"/>
+    </w:rPr>
+  </w:style>
 </w:styles>
 </file>
 

</xml_diff>